<commit_message>
this is to commit text file
</commit_message>
<xml_diff>
--- a/gitfile1.docx
+++ b/gitfile1.docx
@@ -47,6 +47,20 @@
       </w:r>
       <w:r>
         <w:t xml:space="preserve"> again line change 2</w:t>
+      </w:r>
+    </w:p>
+    <w:p>
+      <w:r>
+        <w:t>Line changed on 26</w:t>
+      </w:r>
+      <w:r>
+        <w:rPr>
+          <w:vertAlign w:val="superscript"/>
+        </w:rPr>
+        <w:t>th</w:t>
+      </w:r>
+      <w:r>
+        <w:t xml:space="preserve"> .</w:t>
       </w:r>
     </w:p>
     <w:p/>

</xml_diff>